<commit_message>
Tasks added to gdc
</commit_message>
<xml_diff>
--- a/Documentation/GDD.docx
+++ b/Documentation/GDD.docx
@@ -6,6 +6,7 @@
       <w:pPr>
         <w:rPr>
           <w:rFonts w:ascii="Arial" w:hAnsi="Arial" w:cs="Arial"/>
+          <w:lang w:val="de-DE"/>
         </w:rPr>
       </w:pPr>
       <w:r>
@@ -14,7 +15,7 @@
           <w:noProof/>
         </w:rPr>
         <w:pict w14:anchorId="76B8591D">
-          <v:polyline id="_x0000_s1027" style="position:absolute;z-index:2" points="2061.75pt,255.15pt,2061.75pt,255.15pt" coordorigin="16616,2540" coordsize="1,1" filled="f" strokecolor="red" strokeweight="1.5pt">
+          <v:polyline id="_x0000_s1027" style="position:absolute;z-index:2" points="2892.55pt,382.15pt,2892.55pt,382.15pt" coordorigin="16616,2540" coordsize="1,1" filled="f" strokecolor="red" strokeweight="1.5pt">
             <v:stroke endcap="round"/>
             <v:path shadowok="f" o:extrusionok="f" fillok="f" insetpenok="f"/>
             <o:lock v:ext="edit" rotation="t" aspectratio="t" verticies="t" text="t" shapetype="t"/>
@@ -39,8 +40,25 @@
       <w:r>
         <w:rPr>
           <w:rFonts w:ascii="Arial" w:hAnsi="Arial" w:cs="Arial"/>
-        </w:rPr>
-        <w:t>Technische Universität München - ShaderKurs WS 2018/19</w:t>
+          <w:lang w:val="de-DE"/>
+        </w:rPr>
+        <w:t xml:space="preserve">Technische Universität München - </w:t>
+      </w:r>
+      <w:proofErr w:type="spellStart"/>
+      <w:r>
+        <w:rPr>
+          <w:rFonts w:ascii="Arial" w:hAnsi="Arial" w:cs="Arial"/>
+          <w:lang w:val="de-DE"/>
+        </w:rPr>
+        <w:t>ShaderKurs</w:t>
+      </w:r>
+      <w:proofErr w:type="spellEnd"/>
+      <w:r>
+        <w:rPr>
+          <w:rFonts w:ascii="Arial" w:hAnsi="Arial" w:cs="Arial"/>
+          <w:lang w:val="de-DE"/>
+        </w:rPr>
+        <w:t xml:space="preserve"> WS 2018/19</w:t>
       </w:r>
     </w:p>
     <w:p>
@@ -87,7 +105,21 @@
         <w:rPr>
           <w:rFonts w:ascii="Arial" w:hAnsi="Arial" w:cs="Arial"/>
         </w:rPr>
-        <w:t>Akbar Suriaganda, Jana, Marco</w:t>
+        <w:t xml:space="preserve">Akbar </w:t>
+      </w:r>
+      <w:proofErr w:type="spellStart"/>
+      <w:r>
+        <w:rPr>
+          <w:rFonts w:ascii="Arial" w:hAnsi="Arial" w:cs="Arial"/>
+        </w:rPr>
+        <w:t>Suriaganda</w:t>
+      </w:r>
+      <w:proofErr w:type="spellEnd"/>
+      <w:r>
+        <w:rPr>
+          <w:rFonts w:ascii="Arial" w:hAnsi="Arial" w:cs="Arial"/>
+        </w:rPr>
+        <w:t>, Jana, Marco</w:t>
       </w:r>
     </w:p>
     <w:p>
@@ -563,7 +595,15 @@
     </w:p>
     <w:p>
       <w:r>
-        <w:t xml:space="preserve">Wumpus World is a Top-Down-Shooter game where the player has to go through a maze to get an artefact and defeat the </w:t>
+        <w:t xml:space="preserve">Wumpus World is a Top-Down-Shooter game where the player </w:t>
+      </w:r>
+      <w:proofErr w:type="gramStart"/>
+      <w:r>
+        <w:t>has to</w:t>
+      </w:r>
+      <w:proofErr w:type="gramEnd"/>
+      <w:r>
+        <w:t xml:space="preserve"> go through a maze to get an artefact and defeat the </w:t>
       </w:r>
       <w:r>
         <w:t>final boss</w:t>
@@ -631,7 +671,7 @@
           <w:noProof/>
         </w:rPr>
         <w:pict w14:anchorId="32043A2F">
-          <v:group id="_x0000_s1039" style="position:absolute;left:0;text-align:left;margin-left:0;margin-top:7.35pt;width:470.3pt;height:469.9pt;z-index:-3" coordorigin="1417,4047" coordsize="9406,9398">
+          <v:group id="_x0000_s1039" style="position:absolute;left:0;text-align:left;margin-left:0;margin-top:7.35pt;width:470.3pt;height:469.9pt;z-index:-2" coordorigin="1417,4047" coordsize="9406,9398">
             <v:shapetype id="_x0000_t75" coordsize="21600,21600" o:spt="75" o:preferrelative="t" path="m@4@5l@4@11@9@11@9@5xe" filled="f" stroked="f">
               <v:stroke joinstyle="miter"/>
               <v:formulas>
@@ -931,7 +971,7 @@
           <w:noProof/>
         </w:rPr>
         <w:pict w14:anchorId="26E366E3">
-          <v:shape id="_x0000_s1040" type="#_x0000_t75" style="position:absolute;margin-left:182.3pt;margin-top:18.85pt;width:288.35pt;height:214.15pt;z-index:-2;mso-position-horizontal-relative:text;mso-position-vertical-relative:text;mso-width-relative:page;mso-height-relative:page" wrapcoords="16712 0 16754 900 6016 956 5891 1519 6894 1800 6685 2700 5640 2700 4387 3206 4387 3600 4053 3938 3593 4500 3175 5400 2799 5794 2716 5962 2716 6300 2298 7200 2465 8100 2925 9900 3050 10800 2883 11700 2883 12094 3551 12600 4053 12600 3384 13500 3384 15300 3593 16200 3133 16538 2632 17044 2047 18000 1044 18900 251 19856 0 20531 -42 21431 -42 21544 292 21544 961 21544 1838 21038 1838 20700 2674 19800 3259 19800 8523 19012 14247 18900 15876 18675 15751 17212 17673 16988 18299 16762 18132 16200 18091 15806 17923 15300 19427 15300 19762 15131 19386 14400 19344 13500 18508 12600 18843 11700 19093 11362 19051 11138 18550 10800 19887 9900 21600 8606 21600 8269 18132 8100 18717 7200 18926 7200 19636 6469 19344 4894 18968 4669 17589 4500 17631 3600 17882 2700 18007 1856 18007 1800 17798 900 17046 0 16712 0">
+          <v:shape id="_x0000_s1040" type="#_x0000_t75" style="position:absolute;margin-left:182.3pt;margin-top:18.85pt;width:288.35pt;height:214.15pt;z-index:-1;mso-position-horizontal-relative:text;mso-position-vertical-relative:text;mso-width-relative:page;mso-height-relative:page" wrapcoords="16712 0 16754 900 6016 956 5891 1519 6894 1800 6685 2700 5640 2700 4387 3206 4387 3600 4053 3938 3593 4500 3175 5400 2799 5794 2716 5962 2716 6300 2298 7200 2465 8100 2925 9900 3050 10800 2883 11700 2883 12094 3551 12600 4053 12600 3384 13500 3384 15300 3593 16200 3133 16538 2632 17044 2047 18000 1044 18900 251 19856 0 20531 -42 21431 -42 21544 292 21544 961 21544 1838 21038 1838 20700 2674 19800 3259 19800 8523 19012 14247 18900 15876 18675 15751 17212 17673 16988 18299 16762 18132 16200 18091 15806 17923 15300 19427 15300 19762 15131 19386 14400 19344 13500 18508 12600 18843 11700 19093 11362 19051 11138 18550 10800 19887 9900 21600 8606 21600 8269 18132 8100 18717 7200 18926 7200 19636 6469 19344 4894 18968 4669 17589 4500 17631 3600 17882 2700 18007 1856 18007 1800 17798 900 17046 0 16712 0">
             <v:imagedata r:id="rId12" o:title=""/>
             <w10:wrap type="square"/>
           </v:shape>
@@ -951,7 +991,15 @@
         </w:numPr>
       </w:pPr>
       <w:r>
-        <w:t>Matthias Althoff lol</w:t>
+        <w:t xml:space="preserve">Matthias </w:t>
+      </w:r>
+      <w:proofErr w:type="spellStart"/>
+      <w:r>
+        <w:t>Althoff</w:t>
+      </w:r>
+      <w:proofErr w:type="spellEnd"/>
+      <w:r>
+        <w:t xml:space="preserve"> lol</w:t>
       </w:r>
     </w:p>
     <w:p>
@@ -975,8 +1023,13 @@
           <w:numId w:val="12"/>
         </w:numPr>
       </w:pPr>
-      <w:r>
-        <w:t>Chibi Style</w:t>
+      <w:proofErr w:type="spellStart"/>
+      <w:r>
+        <w:t>Chibi</w:t>
+      </w:r>
+      <w:proofErr w:type="spellEnd"/>
+      <w:r>
+        <w:t xml:space="preserve"> Style</w:t>
       </w:r>
     </w:p>
     <w:p>
@@ -1245,24 +1298,46 @@
       <w:pPr>
         <w:rPr>
           <w:color w:val="FF0000"/>
-        </w:rPr>
-      </w:pPr>
-      <w:r>
+          <w:lang w:val="de-DE"/>
+        </w:rPr>
+      </w:pPr>
+      <w:r>
+        <w:rPr>
+          <w:lang w:val="de-DE"/>
+        </w:rPr>
         <w:br w:type="page"/>
       </w:r>
-      <w:r>
+      <w:proofErr w:type="spellStart"/>
+      <w:r>
+        <w:rPr>
+          <w:lang w:val="de-DE"/>
+        </w:rPr>
         <w:lastRenderedPageBreak/>
-        <w:t>Shader:</w:t>
-      </w:r>
-      <w:r>
-        <w:tab/>
-      </w:r>
-      <w:r>
+        <w:t>Shader</w:t>
+      </w:r>
+      <w:proofErr w:type="spellEnd"/>
+      <w:r>
+        <w:rPr>
+          <w:lang w:val="de-DE"/>
+        </w:rPr>
+        <w:t>:</w:t>
+      </w:r>
+      <w:r>
+        <w:rPr>
+          <w:lang w:val="de-DE"/>
+        </w:rPr>
+        <w:tab/>
+      </w:r>
+      <w:r>
+        <w:rPr>
+          <w:lang w:val="de-DE"/>
+        </w:rPr>
         <w:tab/>
       </w:r>
       <w:r>
         <w:rPr>
           <w:color w:val="FF0000"/>
+          <w:lang w:val="de-DE"/>
         </w:rPr>
         <w:t>(Bitte weitere Ideen vorschlagen)</w:t>
       </w:r>
@@ -1328,7 +1403,13 @@
         <w:tab/>
       </w:r>
       <w:r>
-        <w:t>glow eyes when Wumpus slayer is active</w:t>
+        <w:t>glow eyes</w:t>
+      </w:r>
+      <w:r>
+        <w:t xml:space="preserve"> + aura</w:t>
+      </w:r>
+      <w:r>
+        <w:t xml:space="preserve"> when Wumpus slayer is active</w:t>
       </w:r>
       <w:r>
         <w:t xml:space="preserve"> </w:t>
@@ -1347,7 +1428,13 @@
         <w:tab/>
       </w:r>
       <w:r>
-        <w:t>glow ears when anti heat is active</w:t>
+        <w:t xml:space="preserve">glow ears </w:t>
+      </w:r>
+      <w:r>
+        <w:t xml:space="preserve">+ aura </w:t>
+      </w:r>
+      <w:r>
+        <w:t>when anti heat is active</w:t>
       </w:r>
     </w:p>
     <w:p>
@@ -1672,40 +1759,69 @@
     </w:p>
     <w:p>
       <w:r>
-        <w:t>On map menu, the player can select a block and mark it with the three symbols. So the player can remember which effects are in which rooms.</w:t>
+        <w:t xml:space="preserve">On map menu, the player can select a block and mark it with the three symbols. </w:t>
+      </w:r>
+      <w:proofErr w:type="gramStart"/>
+      <w:r>
+        <w:t>So</w:t>
+      </w:r>
+      <w:proofErr w:type="gramEnd"/>
+      <w:r>
+        <w:t xml:space="preserve"> the player can remember which effects are in which rooms.</w:t>
       </w:r>
     </w:p>
     <w:p>
       <w:pPr>
         <w:rPr>
           <w:color w:val="FF0000"/>
-        </w:rPr>
-      </w:pPr>
-      <w:r>
+          <w:lang w:val="de-DE"/>
+        </w:rPr>
+      </w:pPr>
+      <w:r>
+        <w:rPr>
+          <w:lang w:val="de-DE"/>
+        </w:rPr>
         <w:br w:type="page"/>
       </w:r>
-      <w:r>
+      <w:proofErr w:type="spellStart"/>
+      <w:r>
+        <w:rPr>
+          <w:lang w:val="de-DE"/>
+        </w:rPr>
         <w:lastRenderedPageBreak/>
-        <w:t>Shading:</w:t>
-      </w:r>
-      <w:r>
+        <w:t>Shading</w:t>
+      </w:r>
+      <w:proofErr w:type="spellEnd"/>
+      <w:r>
+        <w:rPr>
+          <w:lang w:val="de-DE"/>
+        </w:rPr>
+        <w:t>:</w:t>
+      </w:r>
+      <w:r>
+        <w:rPr>
+          <w:lang w:val="de-DE"/>
+        </w:rPr>
         <w:tab/>
       </w:r>
       <w:r>
         <w:rPr>
           <w:color w:val="FF0000"/>
+          <w:lang w:val="de-DE"/>
         </w:rPr>
         <w:t>(</w:t>
       </w:r>
       <w:r>
         <w:rPr>
           <w:color w:val="FF0000"/>
+          <w:lang w:val="de-DE"/>
         </w:rPr>
         <w:t>Bitte weitere Ideen vorschlagen</w:t>
       </w:r>
       <w:r>
         <w:rPr>
           <w:color w:val="FF0000"/>
+          <w:lang w:val="de-DE"/>
         </w:rPr>
         <w:t>)</w:t>
       </w:r>
@@ -1772,7 +1888,15 @@
       </w:r>
       <w:r>
         <w:tab/>
-        <w:t>Effect-Death pairs are randomized -&gt; on demoday more people can play without</w:t>
+        <w:t xml:space="preserve">Effect-Death pairs are randomized -&gt; on </w:t>
+      </w:r>
+      <w:proofErr w:type="spellStart"/>
+      <w:r>
+        <w:t>demoday</w:t>
+      </w:r>
+      <w:proofErr w:type="spellEnd"/>
+      <w:r>
+        <w:t xml:space="preserve"> more people can play without</w:t>
       </w:r>
       <w:r>
         <w:br/>
@@ -1812,7 +1936,35 @@
         <w:rPr>
           <w:color w:val="FF0000"/>
         </w:rPr>
-        <w:t>Was denkt ihr?</w:t>
+        <w:t xml:space="preserve">Was </w:t>
+      </w:r>
+      <w:proofErr w:type="spellStart"/>
+      <w:r>
+        <w:rPr>
+          <w:color w:val="FF0000"/>
+        </w:rPr>
+        <w:t>denkt</w:t>
+      </w:r>
+      <w:proofErr w:type="spellEnd"/>
+      <w:r>
+        <w:rPr>
+          <w:color w:val="FF0000"/>
+        </w:rPr>
+        <w:t xml:space="preserve"> </w:t>
+      </w:r>
+      <w:proofErr w:type="spellStart"/>
+      <w:r>
+        <w:rPr>
+          <w:color w:val="FF0000"/>
+        </w:rPr>
+        <w:t>ihr</w:t>
+      </w:r>
+      <w:proofErr w:type="spellEnd"/>
+      <w:r>
+        <w:rPr>
+          <w:color w:val="FF0000"/>
+        </w:rPr>
+        <w:t>?</w:t>
       </w:r>
       <w:r>
         <w:rPr>
@@ -1859,7 +2011,15 @@
         <w:tab/>
       </w:r>
       <w:r>
-        <w:t>Dissolve, is actually the same with visibility but in y coordinate</w:t>
+        <w:t xml:space="preserve">Dissolve, is </w:t>
+      </w:r>
+      <w:proofErr w:type="gramStart"/>
+      <w:r>
+        <w:t>actually the</w:t>
+      </w:r>
+      <w:proofErr w:type="gramEnd"/>
+      <w:r>
+        <w:t xml:space="preserve"> same with visibility but in y coordinate</w:t>
       </w:r>
     </w:p>
     <w:p/>
@@ -1985,6 +2145,9 @@
       <w:r>
         <w:t>Player falls</w:t>
       </w:r>
+      <w:r>
+        <w:t xml:space="preserve"> -&gt; wind in rooms next to them</w:t>
+      </w:r>
     </w:p>
     <w:p>
       <w:pPr>
@@ -2164,7 +2327,7 @@
           <w:noProof/>
         </w:rPr>
         <w:pict w14:anchorId="78BDFE15">
-          <v:shape id="_x0000_s1041" type="#_x0000_t75" style="position:absolute;margin-left:146.95pt;margin-top:16pt;width:176.25pt;height:176.25pt;z-index:15;mso-position-horizontal-relative:text;mso-position-vertical-relative:text;mso-width-relative:page;mso-height-relative:page">
+          <v:shape id="_x0000_s1041" type="#_x0000_t75" style="position:absolute;margin-left:146.95pt;margin-top:16pt;width:176.25pt;height:176.25pt;z-index:13;mso-position-horizontal-relative:text;mso-position-vertical-relative:text;mso-width-relative:page;mso-height-relative:page">
             <v:imagedata r:id="rId20" o:title=""/>
           </v:shape>
         </w:pict>
@@ -2269,7 +2432,10 @@
     </w:p>
     <w:p>
       <w:r>
-        <w:t>2 types:</w:t>
+        <w:t>3</w:t>
+      </w:r>
+      <w:r>
+        <w:t xml:space="preserve"> types:</w:t>
       </w:r>
       <w:r>
         <w:tab/>
@@ -2300,10 +2466,7 @@
         <w:t>Bow mobs</w:t>
       </w:r>
       <w:r>
-        <w:t xml:space="preserve">; </w:t>
-      </w:r>
-      <w:r>
-        <w:t>2 hits to kill or 1 arrow</w:t>
+        <w:t>; 2 hits to kill or 1 arrow</w:t>
       </w:r>
       <w:r>
         <w:t xml:space="preserve"> -&gt; drops bow if not in the inventory yet</w:t>
@@ -2335,7 +2498,15 @@
     </w:p>
     <w:p>
       <w:r>
-        <w:t>Some non-Instant-Kill rooms have holes. To activate a bridge above the hole, you have to hit a switch with the sword or shoot it with bow and arrow.</w:t>
+        <w:t xml:space="preserve">Some non-Instant-Kill rooms have holes. To activate a bridge above the hole, you </w:t>
+      </w:r>
+      <w:proofErr w:type="gramStart"/>
+      <w:r>
+        <w:t>have to</w:t>
+      </w:r>
+      <w:proofErr w:type="gramEnd"/>
+      <w:r>
+        <w:t xml:space="preserve"> hit a switch with the sword or shoot it with bow and arrow.</w:t>
       </w:r>
     </w:p>
     <w:p>
@@ -2417,25 +2588,134 @@
       <w:pPr>
         <w:rPr>
           <w:color w:val="FF0000"/>
-        </w:rPr>
-      </w:pPr>
+          <w:lang w:val="de-DE"/>
+        </w:rPr>
+      </w:pPr>
+      <w:proofErr w:type="spellStart"/>
       <w:r>
         <w:rPr>
           <w:color w:val="000000"/>
-        </w:rPr>
-        <w:t>Shading:</w:t>
-      </w:r>
+          <w:lang w:val="de-DE"/>
+        </w:rPr>
+        <w:t>Shading</w:t>
+      </w:r>
+      <w:proofErr w:type="spellEnd"/>
       <w:r>
         <w:rPr>
           <w:color w:val="000000"/>
+          <w:lang w:val="de-DE"/>
+        </w:rPr>
+        <w:t>:</w:t>
+      </w:r>
+      <w:r>
+        <w:rPr>
+          <w:color w:val="000000"/>
+          <w:lang w:val="de-DE"/>
         </w:rPr>
         <w:tab/>
       </w:r>
       <w:r>
         <w:rPr>
           <w:color w:val="FF0000"/>
-        </w:rPr>
-        <w:t>(Ich hab schon so was ähliches mim UI, vllt können wir das aber in worldspace machen aber als always on top rendern oder ähnliches)</w:t>
+          <w:lang w:val="de-DE"/>
+        </w:rPr>
+        <w:t xml:space="preserve">(Ich </w:t>
+      </w:r>
+      <w:proofErr w:type="gramStart"/>
+      <w:r>
+        <w:rPr>
+          <w:color w:val="FF0000"/>
+          <w:lang w:val="de-DE"/>
+        </w:rPr>
+        <w:t>hab</w:t>
+      </w:r>
+      <w:proofErr w:type="gramEnd"/>
+      <w:r>
+        <w:rPr>
+          <w:color w:val="FF0000"/>
+          <w:lang w:val="de-DE"/>
+        </w:rPr>
+        <w:t xml:space="preserve"> schon so was </w:t>
+      </w:r>
+      <w:proofErr w:type="spellStart"/>
+      <w:r>
+        <w:rPr>
+          <w:color w:val="FF0000"/>
+          <w:lang w:val="de-DE"/>
+        </w:rPr>
+        <w:t>ähliches</w:t>
+      </w:r>
+      <w:proofErr w:type="spellEnd"/>
+      <w:r>
+        <w:rPr>
+          <w:color w:val="FF0000"/>
+          <w:lang w:val="de-DE"/>
+        </w:rPr>
+        <w:t xml:space="preserve"> </w:t>
+      </w:r>
+      <w:proofErr w:type="spellStart"/>
+      <w:r>
+        <w:rPr>
+          <w:color w:val="FF0000"/>
+          <w:lang w:val="de-DE"/>
+        </w:rPr>
+        <w:t>mim</w:t>
+      </w:r>
+      <w:proofErr w:type="spellEnd"/>
+      <w:r>
+        <w:rPr>
+          <w:color w:val="FF0000"/>
+          <w:lang w:val="de-DE"/>
+        </w:rPr>
+        <w:t xml:space="preserve"> UI, </w:t>
+      </w:r>
+      <w:proofErr w:type="spellStart"/>
+      <w:r>
+        <w:rPr>
+          <w:color w:val="FF0000"/>
+          <w:lang w:val="de-DE"/>
+        </w:rPr>
+        <w:t>vllt</w:t>
+      </w:r>
+      <w:proofErr w:type="spellEnd"/>
+      <w:r>
+        <w:rPr>
+          <w:color w:val="FF0000"/>
+          <w:lang w:val="de-DE"/>
+        </w:rPr>
+        <w:t xml:space="preserve"> können wir das aber in </w:t>
+      </w:r>
+      <w:proofErr w:type="spellStart"/>
+      <w:r>
+        <w:rPr>
+          <w:color w:val="FF0000"/>
+          <w:lang w:val="de-DE"/>
+        </w:rPr>
+        <w:t>worldspace</w:t>
+      </w:r>
+      <w:proofErr w:type="spellEnd"/>
+      <w:r>
+        <w:rPr>
+          <w:color w:val="FF0000"/>
+          <w:lang w:val="de-DE"/>
+        </w:rPr>
+        <w:t xml:space="preserve"> machen aber als </w:t>
+      </w:r>
+      <w:proofErr w:type="spellStart"/>
+      <w:r>
+        <w:rPr>
+          <w:color w:val="FF0000"/>
+          <w:lang w:val="de-DE"/>
+        </w:rPr>
+        <w:t>always</w:t>
+      </w:r>
+      <w:proofErr w:type="spellEnd"/>
+      <w:r>
+        <w:rPr>
+          <w:color w:val="FF0000"/>
+          <w:lang w:val="de-DE"/>
+        </w:rPr>
+        <w:t xml:space="preserve"> on top rendern oder ähnliches)</w:t>
       </w:r>
     </w:p>
     <w:p>
@@ -2555,7 +2835,15 @@
       </w:r>
       <w:r>
         <w:br/>
-        <w:t>and this world tries to eat you. You have to get out of here within 10</w:t>
+        <w:t xml:space="preserve">and this world tries to eat you. You </w:t>
+      </w:r>
+      <w:proofErr w:type="gramStart"/>
+      <w:r>
+        <w:t>have to</w:t>
+      </w:r>
+      <w:proofErr w:type="gramEnd"/>
+      <w:r>
+        <w:t xml:space="preserve"> get out of here within 10</w:t>
       </w:r>
       <w:r>
         <w:rPr>
@@ -2564,7 +2852,15 @@
         <w:t>(?)</w:t>
       </w:r>
       <w:r>
-        <w:t>Minutes. To get out of here you have to defeat Wumpus. Unfortunately, you cannot defeat Wumpus in your current state. You’ll need to achieve the Wumpus Slayer that can</w:t>
+        <w:t xml:space="preserve">Minutes. To get out of here you </w:t>
+      </w:r>
+      <w:proofErr w:type="gramStart"/>
+      <w:r>
+        <w:t>have to</w:t>
+      </w:r>
+      <w:proofErr w:type="gramEnd"/>
+      <w:r>
+        <w:t xml:space="preserve"> defeat Wumpus. Unfortunately, you cannot defeat Wumpus in your current state. You’ll need to achieve the Wumpus Slayer that can</w:t>
       </w:r>
       <w:r>
         <w:t xml:space="preserve"> found</w:t>
@@ -2581,7 +2877,15 @@
         <w:t>But be careful! This maze is full of danger. There are rooms that can kill you instantly</w:t>
       </w:r>
       <w:r>
-        <w:t xml:space="preserve">. Wumpus, pit and lava. Though, you can avoid them. Those rooms cause certain effects on the rooms next to it. [optional:] Sadly, I don’t know what effect is caused by which instant-death room. So you have to have entered death at least once. But </w:t>
+        <w:t xml:space="preserve">. Wumpus, pit and lava. Though, you can avoid them. Those rooms cause certain effects on the rooms next to it. [optional:] Sadly, I don’t know what effect is caused by which instant-death room. </w:t>
+      </w:r>
+      <w:proofErr w:type="gramStart"/>
+      <w:r>
+        <w:t>So</w:t>
+      </w:r>
+      <w:proofErr w:type="gramEnd"/>
+      <w:r>
+        <w:t xml:space="preserve"> you have to have entered death at least once. But </w:t>
       </w:r>
       <w:r>
         <w:t>no worry, you will respawn in this room and try again with more knowledge. To not forget where those rooms are, you can take notes on the map.</w:t>
@@ -2605,10 +2909,7 @@
         <w:ind w:firstLine="720"/>
       </w:pPr>
       <w:r>
-        <w:t>“</w:t>
-      </w:r>
-      <w:r>
-        <w:t>Well then! Find the Wumpus Slayer and defeat Wumpus! Good luck!”</w:t>
+        <w:t>“Well then! Find the Wumpus Slayer and defeat Wumpus! Good luck!”</w:t>
       </w:r>
     </w:p>
     <w:p>
@@ -2629,7 +2930,63 @@
         <w:rPr>
           <w:color w:val="FF0000"/>
         </w:rPr>
-        <w:t>(so was hab ich schon in älteren Projekten)</w:t>
+        <w:t xml:space="preserve">(so was </w:t>
+      </w:r>
+      <w:proofErr w:type="spellStart"/>
+      <w:r>
+        <w:rPr>
+          <w:color w:val="FF0000"/>
+        </w:rPr>
+        <w:t>hab</w:t>
+      </w:r>
+      <w:proofErr w:type="spellEnd"/>
+      <w:r>
+        <w:rPr>
+          <w:color w:val="FF0000"/>
+        </w:rPr>
+        <w:t xml:space="preserve"> ich </w:t>
+      </w:r>
+      <w:proofErr w:type="spellStart"/>
+      <w:r>
+        <w:rPr>
+          <w:color w:val="FF0000"/>
+        </w:rPr>
+        <w:t>schon</w:t>
+      </w:r>
+      <w:proofErr w:type="spellEnd"/>
+      <w:r>
+        <w:rPr>
+          <w:color w:val="FF0000"/>
+        </w:rPr>
+        <w:t xml:space="preserve"> in </w:t>
+      </w:r>
+      <w:proofErr w:type="spellStart"/>
+      <w:r>
+        <w:rPr>
+          <w:color w:val="FF0000"/>
+        </w:rPr>
+        <w:t>älteren</w:t>
+      </w:r>
+      <w:proofErr w:type="spellEnd"/>
+      <w:r>
+        <w:rPr>
+          <w:color w:val="FF0000"/>
+        </w:rPr>
+        <w:t xml:space="preserve"> </w:t>
+      </w:r>
+      <w:proofErr w:type="spellStart"/>
+      <w:r>
+        <w:rPr>
+          <w:color w:val="FF0000"/>
+        </w:rPr>
+        <w:t>Projekten</w:t>
+      </w:r>
+      <w:proofErr w:type="spellEnd"/>
+      <w:r>
+        <w:rPr>
+          <w:color w:val="FF0000"/>
+        </w:rPr>
+        <w:t>)</w:t>
       </w:r>
     </w:p>
     <w:p>
@@ -2657,13 +3014,29 @@
     <w:p>
       <w:r>
         <w:tab/>
-        <w:t>“Also I will guide you through the whole adventure. First, use WASD to move. To run, hold the right mouse button.</w:t>
-      </w:r>
-    </w:p>
-    <w:p>
-      <w:r>
-        <w:tab/>
-        <w:t>Second, look into your inventory on the right side. Click o</w:t>
+        <w:t>“</w:t>
+      </w:r>
+      <w:proofErr w:type="gramStart"/>
+      <w:r>
+        <w:t>Also</w:t>
+      </w:r>
+      <w:proofErr w:type="gramEnd"/>
+      <w:r>
+        <w:t xml:space="preserve"> I will guide you through the whole adventure. First, use WASD to move. To run, hold the right mouse button.</w:t>
+      </w:r>
+    </w:p>
+    <w:p>
+      <w:r>
+        <w:tab/>
+        <w:t xml:space="preserve">Second, </w:t>
+      </w:r>
+      <w:proofErr w:type="gramStart"/>
+      <w:r>
+        <w:t>look into</w:t>
+      </w:r>
+      <w:proofErr w:type="gramEnd"/>
+      <w:r>
+        <w:t xml:space="preserve"> your inventory on the right side. Click o</w:t>
       </w:r>
       <w:r>
         <w:t>n the sword to equip it. Click left mouse button to swing your sword to my direction.</w:t>
@@ -2736,7 +3109,15 @@
     </w:p>
     <w:p>
       <w:r>
-        <w:t>For each artefact the player has to defeat a boss first.</w:t>
+        <w:t xml:space="preserve">For each artefact the player </w:t>
+      </w:r>
+      <w:proofErr w:type="gramStart"/>
+      <w:r>
+        <w:t>has to</w:t>
+      </w:r>
+      <w:proofErr w:type="gramEnd"/>
+      <w:r>
+        <w:t xml:space="preserve"> defeat a boss first.</w:t>
       </w:r>
     </w:p>
     <w:p>
@@ -2776,6 +3157,7 @@
       <w:pPr>
         <w:rPr>
           <w:color w:val="FF0000"/>
+          <w:lang w:val="de-DE"/>
         </w:rPr>
       </w:pPr>
       <w:r>
@@ -2788,6 +3170,7 @@
       <w:r>
         <w:rPr>
           <w:color w:val="FF0000"/>
+          <w:lang w:val="de-DE"/>
         </w:rPr>
         <w:t>(hab noch keine Ideen, wie man ihn tötet, ihr könnt Ideen hinzufügen)</w:t>
       </w:r>
@@ -2846,7 +3229,15 @@
         <w:t>“You tried to connect to the network</w:t>
       </w:r>
       <w:r>
-        <w:t>, so we can start the tweedback.”</w:t>
+        <w:t xml:space="preserve">, so we can start the </w:t>
+      </w:r>
+      <w:proofErr w:type="spellStart"/>
+      <w:r>
+        <w:t>tweedback</w:t>
+      </w:r>
+      <w:proofErr w:type="spellEnd"/>
+      <w:r>
+        <w:t>.”</w:t>
       </w:r>
     </w:p>
     <w:p>
@@ -2869,9 +3260,311 @@
     <w:p>
       <w:r>
         <w:t>The End.</w:t>
+      </w:r>
+    </w:p>
+    <w:p/>
+    <w:p/>
+    <w:p/>
+    <w:p>
+      <w:pPr>
+        <w:pStyle w:val="berschrift3"/>
+        <w:numPr>
+          <w:ilvl w:val="0"/>
+          <w:numId w:val="0"/>
+        </w:numPr>
+      </w:pPr>
+    </w:p>
+    <w:p>
+      <w:pPr>
+        <w:pStyle w:val="berschrift1"/>
+      </w:pPr>
+      <w:r>
+        <w:br w:type="page"/>
+      </w:r>
+      <w:r>
+        <w:lastRenderedPageBreak/>
+        <w:t>Tasks</w:t>
+      </w:r>
+    </w:p>
+    <w:p>
+      <w:pPr>
+        <w:pStyle w:val="berschrift2"/>
+      </w:pPr>
+      <w:r>
+        <w:t>Marco</w:t>
+      </w:r>
+    </w:p>
+    <w:p>
+      <w:pPr>
+        <w:pStyle w:val="berschrift3"/>
+      </w:pPr>
+      <w:r>
+        <w:t>Lava (must have)</w:t>
+      </w:r>
+    </w:p>
+    <w:p>
+      <w:pPr>
+        <w:numPr>
+          <w:ilvl w:val="0"/>
+          <w:numId w:val="27"/>
+        </w:numPr>
+      </w:pPr>
+      <w:r>
+        <w:t>Floor with actual lava</w:t>
+      </w:r>
+    </w:p>
+    <w:p>
+      <w:pPr>
+        <w:numPr>
+          <w:ilvl w:val="0"/>
+          <w:numId w:val="27"/>
+        </w:numPr>
+      </w:pPr>
+      <w:r>
+        <w:t>He</w:t>
+      </w:r>
+      <w:r>
+        <w:t>at</w:t>
+      </w:r>
+      <w:r>
+        <w:t xml:space="preserve"> haze / heat distortion</w:t>
+      </w:r>
+    </w:p>
+    <w:p>
+      <w:pPr>
+        <w:pStyle w:val="berschrift3"/>
+      </w:pPr>
+      <w:r>
+        <w:t xml:space="preserve">Stencil (nice </w:t>
+      </w:r>
+      <w:r>
+        <w:t xml:space="preserve">to </w:t>
+      </w:r>
+      <w:r>
+        <w:t>have)</w:t>
+      </w:r>
+    </w:p>
+    <w:p>
+      <w:r>
+        <w:t>S</w:t>
+      </w:r>
+      <w:r>
+        <w:t>witch</w:t>
+      </w:r>
+      <w:r>
+        <w:t xml:space="preserve"> </w:t>
+      </w:r>
+      <w:r>
+        <w:t>(for bridge)</w:t>
+      </w:r>
+    </w:p>
+    <w:p>
+      <w:pPr>
+        <w:pStyle w:val="berschrift3"/>
+      </w:pPr>
+      <w:r>
+        <w:t>Glass (</w:t>
+      </w:r>
+      <w:r>
+        <w:t>should</w:t>
+      </w:r>
+      <w:r>
+        <w:t xml:space="preserve"> have)</w:t>
+      </w:r>
+    </w:p>
+    <w:p>
+      <w:r>
+        <w:t>Bridge</w:t>
+      </w:r>
+    </w:p>
+    <w:p>
+      <w:pPr>
+        <w:pStyle w:val="berschrift3"/>
+      </w:pPr>
+      <w:r>
+        <w:t>Intersect</w:t>
+      </w:r>
+    </w:p>
+    <w:p>
+      <w:r>
+        <w:t>For bridge so player’s feet are glowing</w:t>
       </w:r>
       <w:bookmarkStart w:id="0" w:name="_GoBack"/>
       <w:bookmarkEnd w:id="0"/>
+    </w:p>
+    <w:p>
+      <w:pPr>
+        <w:pStyle w:val="berschrift2"/>
+      </w:pPr>
+      <w:r>
+        <w:t>Jana</w:t>
+      </w:r>
+    </w:p>
+    <w:p>
+      <w:pPr>
+        <w:pStyle w:val="berschrift3"/>
+      </w:pPr>
+      <w:r>
+        <w:t>Grass Compute Shader</w:t>
+      </w:r>
+    </w:p>
+    <w:p>
+      <w:r>
+        <w:t>Shows that pit is near by</w:t>
+      </w:r>
+    </w:p>
+    <w:p>
+      <w:pPr>
+        <w:pStyle w:val="berschrift3"/>
+      </w:pPr>
+      <w:r>
+        <w:t>Ember Shader</w:t>
+      </w:r>
+      <w:r>
+        <w:t xml:space="preserve"> (should have)</w:t>
+      </w:r>
+    </w:p>
+    <w:p>
+      <w:r>
+        <w:t>Shows that lava is near by</w:t>
+      </w:r>
+      <w:r>
+        <w:t xml:space="preserve"> (can be particle system)</w:t>
+      </w:r>
+    </w:p>
+    <w:p>
+      <w:pPr>
+        <w:numPr>
+          <w:ilvl w:val="0"/>
+          <w:numId w:val="26"/>
+        </w:numPr>
+      </w:pPr>
+      <w:r>
+        <w:t>Ember floating through air</w:t>
+      </w:r>
+    </w:p>
+    <w:p>
+      <w:pPr>
+        <w:pStyle w:val="berschrift3"/>
+      </w:pPr>
+      <w:r>
+        <w:t>Aura shader</w:t>
+      </w:r>
+      <w:r>
+        <w:t xml:space="preserve"> (must have)</w:t>
+      </w:r>
+    </w:p>
+    <w:p>
+      <w:r>
+        <w:t>Ears aura</w:t>
+      </w:r>
+    </w:p>
+    <w:p>
+      <w:pPr>
+        <w:numPr>
+          <w:ilvl w:val="0"/>
+          <w:numId w:val="26"/>
+        </w:numPr>
+      </w:pPr>
+      <w:r>
+        <w:t>Blue, fading aura to signal that you can move over lava</w:t>
+      </w:r>
+    </w:p>
+    <w:p>
+      <w:pPr>
+        <w:numPr>
+          <w:ilvl w:val="0"/>
+          <w:numId w:val="26"/>
+        </w:numPr>
+      </w:pPr>
+      <w:r>
+        <w:t>Slight</w:t>
+      </w:r>
+      <w:r>
+        <w:t>l</w:t>
+      </w:r>
+      <w:r>
+        <w:t xml:space="preserve">y bigger than </w:t>
+      </w:r>
+      <w:r>
+        <w:t>actual player</w:t>
+      </w:r>
+    </w:p>
+    <w:p>
+      <w:r>
+        <w:t>Flying aura (should have / nice to have with shader)</w:t>
+      </w:r>
+    </w:p>
+    <w:p>
+      <w:pPr>
+        <w:numPr>
+          <w:ilvl w:val="0"/>
+          <w:numId w:val="26"/>
+        </w:numPr>
+      </w:pPr>
+      <w:r>
+        <w:t>Can be done by pixel shader with fire object (down transparent with offset)</w:t>
+      </w:r>
+    </w:p>
+    <w:p>
+      <w:pPr>
+        <w:numPr>
+          <w:ilvl w:val="0"/>
+          <w:numId w:val="26"/>
+        </w:numPr>
+      </w:pPr>
+      <w:r>
+        <w:t>Jet flames under wings (can be particle system)</w:t>
+      </w:r>
+    </w:p>
+    <w:p>
+      <w:pPr>
+        <w:pStyle w:val="berschrift2"/>
+      </w:pPr>
+      <w:r>
+        <w:lastRenderedPageBreak/>
+        <w:t>Akbar</w:t>
+      </w:r>
+    </w:p>
+    <w:p>
+      <w:pPr>
+        <w:pStyle w:val="berschrift3"/>
+      </w:pPr>
+      <w:r>
+        <w:t>Dissolve</w:t>
+      </w:r>
+    </w:p>
+    <w:p>
+      <w:pPr>
+        <w:pStyle w:val="berschrift3"/>
+      </w:pPr>
+      <w:r>
+        <w:t xml:space="preserve">Particle shader </w:t>
+      </w:r>
+    </w:p>
+    <w:p>
+      <w:pPr>
+        <w:numPr>
+          <w:ilvl w:val="0"/>
+          <w:numId w:val="26"/>
+        </w:numPr>
+      </w:pPr>
+      <w:r>
+        <w:t>Mouse effect</w:t>
+      </w:r>
+    </w:p>
+    <w:p>
+      <w:pPr>
+        <w:pStyle w:val="berschrift3"/>
+      </w:pPr>
+      <w:r>
+        <w:t xml:space="preserve">Glitch effect </w:t>
+      </w:r>
+    </w:p>
+    <w:p>
+      <w:r>
+        <w:t>To show where Wumpus is</w:t>
+      </w:r>
     </w:p>
     <w:sectPr>
       <w:pgSz w:w="12240" w:h="15840"/>
@@ -5165,6 +5858,232 @@
     </w:lvl>
   </w:abstractNum>
   <w:abstractNum w:abstractNumId="22" w15:restartNumberingAfterBreak="0">
+    <w:nsid w:val="773A47B3"/>
+    <w:multiLevelType w:val="hybridMultilevel"/>
+    <w:tmpl w:val="DDDCD5EC"/>
+    <w:lvl w:ilvl="0" w:tplc="7478BBB6">
+      <w:start w:val="2"/>
+      <w:numFmt w:val="bullet"/>
+      <w:lvlText w:val=""/>
+      <w:lvlJc w:val="left"/>
+      <w:pPr>
+        <w:ind w:left="720" w:hanging="360"/>
+      </w:pPr>
+      <w:rPr>
+        <w:rFonts w:ascii="Wingdings" w:eastAsia="Times New Roman" w:hAnsi="Wingdings" w:cs="Times New Roman" w:hint="default"/>
+      </w:rPr>
+    </w:lvl>
+    <w:lvl w:ilvl="1" w:tplc="04070003" w:tentative="1">
+      <w:start w:val="1"/>
+      <w:numFmt w:val="bullet"/>
+      <w:lvlText w:val="o"/>
+      <w:lvlJc w:val="left"/>
+      <w:pPr>
+        <w:ind w:left="1440" w:hanging="360"/>
+      </w:pPr>
+      <w:rPr>
+        <w:rFonts w:ascii="Courier New" w:hAnsi="Courier New" w:cs="Courier New" w:hint="default"/>
+      </w:rPr>
+    </w:lvl>
+    <w:lvl w:ilvl="2" w:tplc="04070005" w:tentative="1">
+      <w:start w:val="1"/>
+      <w:numFmt w:val="bullet"/>
+      <w:lvlText w:val=""/>
+      <w:lvlJc w:val="left"/>
+      <w:pPr>
+        <w:ind w:left="2160" w:hanging="360"/>
+      </w:pPr>
+      <w:rPr>
+        <w:rFonts w:ascii="Wingdings" w:hAnsi="Wingdings" w:hint="default"/>
+      </w:rPr>
+    </w:lvl>
+    <w:lvl w:ilvl="3" w:tplc="04070001" w:tentative="1">
+      <w:start w:val="1"/>
+      <w:numFmt w:val="bullet"/>
+      <w:lvlText w:val=""/>
+      <w:lvlJc w:val="left"/>
+      <w:pPr>
+        <w:ind w:left="2880" w:hanging="360"/>
+      </w:pPr>
+      <w:rPr>
+        <w:rFonts w:ascii="Symbol" w:hAnsi="Symbol" w:hint="default"/>
+      </w:rPr>
+    </w:lvl>
+    <w:lvl w:ilvl="4" w:tplc="04070003" w:tentative="1">
+      <w:start w:val="1"/>
+      <w:numFmt w:val="bullet"/>
+      <w:lvlText w:val="o"/>
+      <w:lvlJc w:val="left"/>
+      <w:pPr>
+        <w:ind w:left="3600" w:hanging="360"/>
+      </w:pPr>
+      <w:rPr>
+        <w:rFonts w:ascii="Courier New" w:hAnsi="Courier New" w:cs="Courier New" w:hint="default"/>
+      </w:rPr>
+    </w:lvl>
+    <w:lvl w:ilvl="5" w:tplc="04070005" w:tentative="1">
+      <w:start w:val="1"/>
+      <w:numFmt w:val="bullet"/>
+      <w:lvlText w:val=""/>
+      <w:lvlJc w:val="left"/>
+      <w:pPr>
+        <w:ind w:left="4320" w:hanging="360"/>
+      </w:pPr>
+      <w:rPr>
+        <w:rFonts w:ascii="Wingdings" w:hAnsi="Wingdings" w:hint="default"/>
+      </w:rPr>
+    </w:lvl>
+    <w:lvl w:ilvl="6" w:tplc="04070001" w:tentative="1">
+      <w:start w:val="1"/>
+      <w:numFmt w:val="bullet"/>
+      <w:lvlText w:val=""/>
+      <w:lvlJc w:val="left"/>
+      <w:pPr>
+        <w:ind w:left="5040" w:hanging="360"/>
+      </w:pPr>
+      <w:rPr>
+        <w:rFonts w:ascii="Symbol" w:hAnsi="Symbol" w:hint="default"/>
+      </w:rPr>
+    </w:lvl>
+    <w:lvl w:ilvl="7" w:tplc="04070003" w:tentative="1">
+      <w:start w:val="1"/>
+      <w:numFmt w:val="bullet"/>
+      <w:lvlText w:val="o"/>
+      <w:lvlJc w:val="left"/>
+      <w:pPr>
+        <w:ind w:left="5760" w:hanging="360"/>
+      </w:pPr>
+      <w:rPr>
+        <w:rFonts w:ascii="Courier New" w:hAnsi="Courier New" w:cs="Courier New" w:hint="default"/>
+      </w:rPr>
+    </w:lvl>
+    <w:lvl w:ilvl="8" w:tplc="04070005" w:tentative="1">
+      <w:start w:val="1"/>
+      <w:numFmt w:val="bullet"/>
+      <w:lvlText w:val=""/>
+      <w:lvlJc w:val="left"/>
+      <w:pPr>
+        <w:ind w:left="6480" w:hanging="360"/>
+      </w:pPr>
+      <w:rPr>
+        <w:rFonts w:ascii="Wingdings" w:hAnsi="Wingdings" w:hint="default"/>
+      </w:rPr>
+    </w:lvl>
+  </w:abstractNum>
+  <w:abstractNum w:abstractNumId="23" w15:restartNumberingAfterBreak="0">
+    <w:nsid w:val="7B3D2E1C"/>
+    <w:multiLevelType w:val="hybridMultilevel"/>
+    <w:tmpl w:val="080618CA"/>
+    <w:lvl w:ilvl="0" w:tplc="967ED1B8">
+      <w:start w:val="2"/>
+      <w:numFmt w:val="bullet"/>
+      <w:lvlText w:val=""/>
+      <w:lvlJc w:val="left"/>
+      <w:pPr>
+        <w:ind w:left="720" w:hanging="360"/>
+      </w:pPr>
+      <w:rPr>
+        <w:rFonts w:ascii="Wingdings" w:eastAsia="Times New Roman" w:hAnsi="Wingdings" w:cs="Times New Roman" w:hint="default"/>
+      </w:rPr>
+    </w:lvl>
+    <w:lvl w:ilvl="1" w:tplc="04070003" w:tentative="1">
+      <w:start w:val="1"/>
+      <w:numFmt w:val="bullet"/>
+      <w:lvlText w:val="o"/>
+      <w:lvlJc w:val="left"/>
+      <w:pPr>
+        <w:ind w:left="1440" w:hanging="360"/>
+      </w:pPr>
+      <w:rPr>
+        <w:rFonts w:ascii="Courier New" w:hAnsi="Courier New" w:cs="Courier New" w:hint="default"/>
+      </w:rPr>
+    </w:lvl>
+    <w:lvl w:ilvl="2" w:tplc="04070005" w:tentative="1">
+      <w:start w:val="1"/>
+      <w:numFmt w:val="bullet"/>
+      <w:lvlText w:val=""/>
+      <w:lvlJc w:val="left"/>
+      <w:pPr>
+        <w:ind w:left="2160" w:hanging="360"/>
+      </w:pPr>
+      <w:rPr>
+        <w:rFonts w:ascii="Wingdings" w:hAnsi="Wingdings" w:hint="default"/>
+      </w:rPr>
+    </w:lvl>
+    <w:lvl w:ilvl="3" w:tplc="04070001" w:tentative="1">
+      <w:start w:val="1"/>
+      <w:numFmt w:val="bullet"/>
+      <w:lvlText w:val=""/>
+      <w:lvlJc w:val="left"/>
+      <w:pPr>
+        <w:ind w:left="2880" w:hanging="360"/>
+      </w:pPr>
+      <w:rPr>
+        <w:rFonts w:ascii="Symbol" w:hAnsi="Symbol" w:hint="default"/>
+      </w:rPr>
+    </w:lvl>
+    <w:lvl w:ilvl="4" w:tplc="04070003" w:tentative="1">
+      <w:start w:val="1"/>
+      <w:numFmt w:val="bullet"/>
+      <w:lvlText w:val="o"/>
+      <w:lvlJc w:val="left"/>
+      <w:pPr>
+        <w:ind w:left="3600" w:hanging="360"/>
+      </w:pPr>
+      <w:rPr>
+        <w:rFonts w:ascii="Courier New" w:hAnsi="Courier New" w:cs="Courier New" w:hint="default"/>
+      </w:rPr>
+    </w:lvl>
+    <w:lvl w:ilvl="5" w:tplc="04070005" w:tentative="1">
+      <w:start w:val="1"/>
+      <w:numFmt w:val="bullet"/>
+      <w:lvlText w:val=""/>
+      <w:lvlJc w:val="left"/>
+      <w:pPr>
+        <w:ind w:left="4320" w:hanging="360"/>
+      </w:pPr>
+      <w:rPr>
+        <w:rFonts w:ascii="Wingdings" w:hAnsi="Wingdings" w:hint="default"/>
+      </w:rPr>
+    </w:lvl>
+    <w:lvl w:ilvl="6" w:tplc="04070001" w:tentative="1">
+      <w:start w:val="1"/>
+      <w:numFmt w:val="bullet"/>
+      <w:lvlText w:val=""/>
+      <w:lvlJc w:val="left"/>
+      <w:pPr>
+        <w:ind w:left="5040" w:hanging="360"/>
+      </w:pPr>
+      <w:rPr>
+        <w:rFonts w:ascii="Symbol" w:hAnsi="Symbol" w:hint="default"/>
+      </w:rPr>
+    </w:lvl>
+    <w:lvl w:ilvl="7" w:tplc="04070003" w:tentative="1">
+      <w:start w:val="1"/>
+      <w:numFmt w:val="bullet"/>
+      <w:lvlText w:val="o"/>
+      <w:lvlJc w:val="left"/>
+      <w:pPr>
+        <w:ind w:left="5760" w:hanging="360"/>
+      </w:pPr>
+      <w:rPr>
+        <w:rFonts w:ascii="Courier New" w:hAnsi="Courier New" w:cs="Courier New" w:hint="default"/>
+      </w:rPr>
+    </w:lvl>
+    <w:lvl w:ilvl="8" w:tplc="04070005" w:tentative="1">
+      <w:start w:val="1"/>
+      <w:numFmt w:val="bullet"/>
+      <w:lvlText w:val=""/>
+      <w:lvlJc w:val="left"/>
+      <w:pPr>
+        <w:ind w:left="6480" w:hanging="360"/>
+      </w:pPr>
+      <w:rPr>
+        <w:rFonts w:ascii="Wingdings" w:hAnsi="Wingdings" w:hint="default"/>
+      </w:rPr>
+    </w:lvl>
+  </w:abstractNum>
+  <w:abstractNum w:abstractNumId="24" w15:restartNumberingAfterBreak="0">
     <w:nsid w:val="7C74307A"/>
     <w:multiLevelType w:val="multilevel"/>
     <w:tmpl w:val="04070027"/>
@@ -5259,7 +6178,7 @@
       </w:pPr>
     </w:lvl>
   </w:abstractNum>
-  <w:abstractNum w:abstractNumId="23" w15:restartNumberingAfterBreak="0">
+  <w:abstractNum w:abstractNumId="25" w15:restartNumberingAfterBreak="0">
     <w:nsid w:val="7DDF217D"/>
     <w:multiLevelType w:val="multilevel"/>
     <w:tmpl w:val="0407001F"/>
@@ -5349,7 +6268,7 @@
     <w:abstractNumId w:val="5"/>
   </w:num>
   <w:num w:numId="2">
-    <w:abstractNumId w:val="22"/>
+    <w:abstractNumId w:val="24"/>
   </w:num>
   <w:num w:numId="3">
     <w:abstractNumId w:val="19"/>
@@ -5367,7 +6286,7 @@
     <w:abstractNumId w:val="8"/>
   </w:num>
   <w:num w:numId="8">
-    <w:abstractNumId w:val="23"/>
+    <w:abstractNumId w:val="25"/>
   </w:num>
   <w:num w:numId="9">
     <w:abstractNumId w:val="7"/>
@@ -5406,7 +6325,7 @@
     <w:abstractNumId w:val="14"/>
   </w:num>
   <w:num w:numId="21">
-    <w:abstractNumId w:val="22"/>
+    <w:abstractNumId w:val="24"/>
     <w:lvlOverride w:ilvl="0">
       <w:startOverride w:val="1"/>
     </w:lvlOverride>
@@ -5446,6 +6365,12 @@
   </w:num>
   <w:num w:numId="25">
     <w:abstractNumId w:val="18"/>
+  </w:num>
+  <w:num w:numId="26">
+    <w:abstractNumId w:val="23"/>
+  </w:num>
+  <w:num w:numId="27">
+    <w:abstractNumId w:val="22"/>
   </w:num>
 </w:numbering>
 </file>
@@ -6556,7 +7481,7 @@
 </file>
 
 <file path=customXml/itemProps1.xml><?xml version="1.0" encoding="utf-8"?>
-<ds:datastoreItem xmlns:ds="http://schemas.openxmlformats.org/officeDocument/2006/customXml" ds:itemID="{988FE4C4-D7AA-4F88-808B-6C4217AB5A53}">
+<ds:datastoreItem xmlns:ds="http://schemas.openxmlformats.org/officeDocument/2006/customXml" ds:itemID="{C163399C-D596-41FF-9C00-2874F754592E}">
   <ds:schemaRefs>
     <ds:schemaRef ds:uri="http://schemas.openxmlformats.org/officeDocument/2006/bibliography"/>
   </ds:schemaRefs>

</xml_diff>